<commit_message>
Update Polish user manual to version v1.1
</commit_message>
<xml_diff>
--- a/manuals/Instrukcja użytkownika.docx
+++ b/manuals/Instrukcja użytkownika.docx
@@ -10,6 +10,8 @@
           <w:sz w:val="72"/>
         </w:rPr>
       </w:pPr>
+      <w:bookmarkStart w:id="0" w:name="_GoBack"/>
+      <w:bookmarkEnd w:id="0"/>
     </w:p>
     <w:p>
       <w:pPr>
@@ -60,7 +62,7 @@
           <w:szCs w:val="48"/>
         </w:rPr>
         <w:br/>
-        <w:t>v1.0</w:t>
+        <w:t>v1.1</w:t>
       </w:r>
     </w:p>
     <w:p>
@@ -3568,10 +3570,10 @@
         </w:rPr>
         <w:lastRenderedPageBreak/>
         <w:drawing>
-          <wp:inline distT="0" distB="0" distL="0" distR="0" wp14:anchorId="0F874705" wp14:editId="34FED14E">
-            <wp:extent cx="5760720" cy="3015099"/>
-            <wp:effectExtent l="0" t="0" r="0" b="0"/>
-            <wp:docPr id="16" name="Obraz 16"/>
+          <wp:inline distT="0" distB="0" distL="0" distR="0" wp14:anchorId="5299A326" wp14:editId="3EC2E38C">
+            <wp:extent cx="5760720" cy="2452869"/>
+            <wp:effectExtent l="0" t="0" r="0" b="5080"/>
+            <wp:docPr id="3" name="Obraz 3"/>
             <wp:cNvGraphicFramePr>
               <a:graphicFrameLocks xmlns:a="http://schemas.openxmlformats.org/drawingml/2006/main" noChangeAspect="1"/>
             </wp:cNvGraphicFramePr>
@@ -3591,7 +3593,7 @@
                   <pic:spPr>
                     <a:xfrm>
                       <a:off x="0" y="0"/>
-                      <a:ext cx="5760720" cy="3015099"/>
+                      <a:ext cx="5760720" cy="2452869"/>
                     </a:xfrm>
                     <a:prstGeom prst="rect">
                       <a:avLst/>
@@ -3892,6 +3894,33 @@
         </w:rPr>
         <w:t xml:space="preserve"> </w:t>
       </w:r>
+      <w:r>
+        <w:rPr>
+          <w:rFonts w:cstheme="minorHAnsi"/>
+          <w:sz w:val="32"/>
+          <w:szCs w:val="48"/>
+        </w:rPr>
+        <w:br/>
+      </w:r>
+      <w:r>
+        <w:rPr>
+          <w:rFonts w:cstheme="minorHAnsi"/>
+          <w:sz w:val="32"/>
+          <w:szCs w:val="48"/>
+        </w:rPr>
+        <w:tab/>
+        <w:t>b) Ping – otwiera zakładkę komendy „ping” (patrz 9)</w:t>
+      </w:r>
+    </w:p>
+    <w:p>
+      <w:pPr>
+        <w:ind w:firstLine="708"/>
+        <w:rPr>
+          <w:rFonts w:cstheme="minorHAnsi"/>
+          <w:sz w:val="32"/>
+          <w:szCs w:val="48"/>
+        </w:rPr>
+      </w:pPr>
     </w:p>
     <w:p>
       <w:pPr>
@@ -6880,15 +6909,7 @@
           <w:sz w:val="40"/>
           <w:szCs w:val="48"/>
         </w:rPr>
-        <w:t xml:space="preserve">Edycja opisu </w:t>
-      </w:r>
-      <w:r>
-        <w:rPr>
-          <w:rFonts w:cstheme="minorHAnsi"/>
-          <w:sz w:val="40"/>
-          <w:szCs w:val="48"/>
-        </w:rPr>
-        <w:t>niedostępności</w:t>
+        <w:t>Edycja opisu niedostępności</w:t>
       </w:r>
     </w:p>
     <w:p>
@@ -6929,15 +6950,7 @@
           <w:sz w:val="40"/>
           <w:szCs w:val="48"/>
         </w:rPr>
-        <w:t>Historia</w:t>
-      </w:r>
-      <w:r>
-        <w:rPr>
-          <w:rFonts w:cstheme="minorHAnsi"/>
-          <w:sz w:val="40"/>
-          <w:szCs w:val="48"/>
-        </w:rPr>
-        <w:t xml:space="preserve"> niedostępności</w:t>
+        <w:t>Historia niedostępności</w:t>
       </w:r>
     </w:p>
     <w:p>
@@ -7019,15 +7032,7 @@
           <w:sz w:val="40"/>
           <w:szCs w:val="48"/>
         </w:rPr>
-        <w:t>Strona historii</w:t>
-      </w:r>
-      <w:r>
-        <w:rPr>
-          <w:rFonts w:cstheme="minorHAnsi"/>
-          <w:sz w:val="40"/>
-          <w:szCs w:val="48"/>
-        </w:rPr>
-        <w:t xml:space="preserve"> niedostępności</w:t>
+        <w:t>Strona historii niedostępności</w:t>
       </w:r>
     </w:p>
     <w:p>
@@ -7096,31 +7101,7 @@
           <w:sz w:val="24"/>
           <w:szCs w:val="48"/>
         </w:rPr>
-        <w:t>Wycinek ekranu nr 1</w:t>
-      </w:r>
-      <w:r>
-        <w:rPr>
-          <w:rFonts w:cstheme="minorHAnsi"/>
-          <w:sz w:val="24"/>
-          <w:szCs w:val="48"/>
-        </w:rPr>
-        <w:t>6</w:t>
-      </w:r>
-      <w:r>
-        <w:rPr>
-          <w:rFonts w:cstheme="minorHAnsi"/>
-          <w:sz w:val="24"/>
-          <w:szCs w:val="48"/>
-        </w:rPr>
-        <w:t xml:space="preserve"> – </w:t>
-      </w:r>
-      <w:r>
-        <w:rPr>
-          <w:rFonts w:cstheme="minorHAnsi"/>
-          <w:sz w:val="24"/>
-          <w:szCs w:val="48"/>
-        </w:rPr>
-        <w:t>Historia niedostępności</w:t>
+        <w:t>Wycinek ekranu nr 16 – Historia niedostępności</w:t>
       </w:r>
     </w:p>
     <w:p>
@@ -7719,12 +7700,106 @@
         <w:br/>
         <w:t>z czym, podczas działania ww. programu strona będzie w trybie „ładowania zawartości”, co może powodować wrażenie długiego wczytywania się zawartości strony.</w:t>
       </w:r>
-      <w:bookmarkStart w:id="0" w:name="_GoBack"/>
-      <w:bookmarkEnd w:id="0"/>
+    </w:p>
+    <w:p>
+      <w:pPr>
+        <w:ind w:firstLine="708"/>
+        <w:jc w:val="center"/>
+        <w:rPr>
+          <w:rFonts w:cstheme="minorHAnsi"/>
+          <w:sz w:val="24"/>
+          <w:szCs w:val="48"/>
+        </w:rPr>
+      </w:pPr>
+      <w:r>
+        <w:rPr>
+          <w:noProof/>
+          <w:lang w:eastAsia="pl-PL"/>
+        </w:rPr>
+        <w:drawing>
+          <wp:inline distT="0" distB="0" distL="0" distR="0" wp14:anchorId="7BB83C07" wp14:editId="65E3C423">
+            <wp:extent cx="3867150" cy="2028825"/>
+            <wp:effectExtent l="0" t="0" r="0" b="9525"/>
+            <wp:docPr id="2" name="Obraz 2"/>
+            <wp:cNvGraphicFramePr>
+              <a:graphicFrameLocks xmlns:a="http://schemas.openxmlformats.org/drawingml/2006/main" noChangeAspect="1"/>
+            </wp:cNvGraphicFramePr>
+            <a:graphic xmlns:a="http://schemas.openxmlformats.org/drawingml/2006/main">
+              <a:graphicData uri="http://schemas.openxmlformats.org/drawingml/2006/picture">
+                <pic:pic xmlns:pic="http://schemas.openxmlformats.org/drawingml/2006/picture">
+                  <pic:nvPicPr>
+                    <pic:cNvPr id="0" name=""/>
+                    <pic:cNvPicPr/>
+                  </pic:nvPicPr>
+                  <pic:blipFill>
+                    <a:blip r:embed="rId24"/>
+                    <a:stretch>
+                      <a:fillRect/>
+                    </a:stretch>
+                  </pic:blipFill>
+                  <pic:spPr>
+                    <a:xfrm>
+                      <a:off x="0" y="0"/>
+                      <a:ext cx="3867150" cy="2028825"/>
+                    </a:xfrm>
+                    <a:prstGeom prst="rect">
+                      <a:avLst/>
+                    </a:prstGeom>
+                  </pic:spPr>
+                </pic:pic>
+              </a:graphicData>
+            </a:graphic>
+          </wp:inline>
+        </w:drawing>
+      </w:r>
+    </w:p>
+    <w:p>
+      <w:pPr>
+        <w:ind w:firstLine="708"/>
+        <w:rPr>
+          <w:rFonts w:cstheme="minorHAnsi"/>
+          <w:sz w:val="24"/>
+          <w:szCs w:val="48"/>
+        </w:rPr>
+      </w:pPr>
+      <w:r>
+        <w:rPr>
+          <w:rFonts w:cstheme="minorHAnsi"/>
+          <w:sz w:val="24"/>
+          <w:szCs w:val="48"/>
+        </w:rPr>
+        <w:t>Wycinek ekranu nr 17</w:t>
+      </w:r>
+      <w:r>
+        <w:rPr>
+          <w:rFonts w:cstheme="minorHAnsi"/>
+          <w:sz w:val="24"/>
+          <w:szCs w:val="48"/>
+        </w:rPr>
+        <w:t xml:space="preserve"> – </w:t>
+      </w:r>
+      <w:r>
+        <w:rPr>
+          <w:rFonts w:cstheme="minorHAnsi"/>
+          <w:sz w:val="24"/>
+          <w:szCs w:val="48"/>
+        </w:rPr>
+        <w:t>Przykładowa zawartość zakładki polecenia ‘ping’</w:t>
+      </w:r>
+    </w:p>
+    <w:p>
+      <w:pPr>
+        <w:jc w:val="both"/>
+        <w:rPr>
+          <w:rFonts w:cstheme="minorHAnsi"/>
+          <w:sz w:val="32"/>
+          <w:szCs w:val="48"/>
+        </w:rPr>
+      </w:pPr>
     </w:p>
     <w:sectPr>
-      <w:headerReference w:type="default" r:id="rId24"/>
-      <w:footerReference w:type="default" r:id="rId25"/>
+      <w:headerReference w:type="default" r:id="rId25"/>
+      <w:footerReference w:type="default" r:id="rId26"/>
       <w:pgSz w:w="11906" w:h="16838"/>
       <w:pgMar w:top="1417" w:right="1417" w:bottom="1417" w:left="1417" w:header="708" w:footer="708" w:gutter="0"/>
       <w:pgNumType w:start="1"/>
@@ -7770,6 +7845,7 @@
         <w:docPartUnique/>
       </w:docPartObj>
     </w:sdtPr>
+    <w:sdtEndPr/>
     <w:sdtContent>
       <w:p>
         <w:pPr>
@@ -7778,6 +7854,7 @@
         <w:r>
           <w:rPr>
             <w:noProof/>
+            <w:lang w:eastAsia="pl-PL"/>
           </w:rPr>
           <mc:AlternateContent>
             <mc:Choice Requires="wpg">
@@ -7907,7 +7984,7 @@
                                     <w:sz w:val="16"/>
                                     <w:szCs w:val="16"/>
                                   </w:rPr>
-                                  <w:t>23</w:t>
+                                  <w:t>1</w:t>
                                 </w:r>
                                 <w:r>
                                   <w:rPr>
@@ -7976,7 +8053,7 @@
                               <w:sz w:val="16"/>
                               <w:szCs w:val="16"/>
                             </w:rPr>
-                            <w:t>23</w:t>
+                            <w:t>1</w:t>
                           </w:r>
                           <w:r>
                             <w:rPr>
@@ -8039,7 +8116,10 @@
     </w:r>
     <w:proofErr w:type="spellEnd"/>
     <w:r>
-      <w:t xml:space="preserve"> v1.0 – Instrukcja użytkownika</w:t>
+      <w:t xml:space="preserve"> v1.1</w:t>
+    </w:r>
+    <w:r>
+      <w:t xml:space="preserve"> – Instrukcja użytkownika</w:t>
     </w:r>
   </w:p>
 </w:hdr>

</xml_diff>

<commit_message>
Add 'ping' button in hosts view (#42)
Also, update Polish user manual to version v1.1.
</commit_message>
<xml_diff>
--- a/manuals/Instrukcja użytkownika.docx
+++ b/manuals/Instrukcja użytkownika.docx
@@ -10,6 +10,8 @@
           <w:sz w:val="72"/>
         </w:rPr>
       </w:pPr>
+      <w:bookmarkStart w:id="0" w:name="_GoBack"/>
+      <w:bookmarkEnd w:id="0"/>
     </w:p>
     <w:p>
       <w:pPr>
@@ -60,7 +62,7 @@
           <w:szCs w:val="48"/>
         </w:rPr>
         <w:br/>
-        <w:t>v1.0</w:t>
+        <w:t>v1.1</w:t>
       </w:r>
     </w:p>
     <w:p>
@@ -3568,10 +3570,10 @@
         </w:rPr>
         <w:lastRenderedPageBreak/>
         <w:drawing>
-          <wp:inline distT="0" distB="0" distL="0" distR="0" wp14:anchorId="0F874705" wp14:editId="34FED14E">
-            <wp:extent cx="5760720" cy="3015099"/>
-            <wp:effectExtent l="0" t="0" r="0" b="0"/>
-            <wp:docPr id="16" name="Obraz 16"/>
+          <wp:inline distT="0" distB="0" distL="0" distR="0" wp14:anchorId="5299A326" wp14:editId="3EC2E38C">
+            <wp:extent cx="5760720" cy="2452869"/>
+            <wp:effectExtent l="0" t="0" r="0" b="5080"/>
+            <wp:docPr id="3" name="Obraz 3"/>
             <wp:cNvGraphicFramePr>
               <a:graphicFrameLocks xmlns:a="http://schemas.openxmlformats.org/drawingml/2006/main" noChangeAspect="1"/>
             </wp:cNvGraphicFramePr>
@@ -3591,7 +3593,7 @@
                   <pic:spPr>
                     <a:xfrm>
                       <a:off x="0" y="0"/>
-                      <a:ext cx="5760720" cy="3015099"/>
+                      <a:ext cx="5760720" cy="2452869"/>
                     </a:xfrm>
                     <a:prstGeom prst="rect">
                       <a:avLst/>
@@ -3892,6 +3894,33 @@
         </w:rPr>
         <w:t xml:space="preserve"> </w:t>
       </w:r>
+      <w:r>
+        <w:rPr>
+          <w:rFonts w:cstheme="minorHAnsi"/>
+          <w:sz w:val="32"/>
+          <w:szCs w:val="48"/>
+        </w:rPr>
+        <w:br/>
+      </w:r>
+      <w:r>
+        <w:rPr>
+          <w:rFonts w:cstheme="minorHAnsi"/>
+          <w:sz w:val="32"/>
+          <w:szCs w:val="48"/>
+        </w:rPr>
+        <w:tab/>
+        <w:t>b) Ping – otwiera zakładkę komendy „ping” (patrz 9)</w:t>
+      </w:r>
+    </w:p>
+    <w:p>
+      <w:pPr>
+        <w:ind w:firstLine="708"/>
+        <w:rPr>
+          <w:rFonts w:cstheme="minorHAnsi"/>
+          <w:sz w:val="32"/>
+          <w:szCs w:val="48"/>
+        </w:rPr>
+      </w:pPr>
     </w:p>
     <w:p>
       <w:pPr>
@@ -6880,15 +6909,7 @@
           <w:sz w:val="40"/>
           <w:szCs w:val="48"/>
         </w:rPr>
-        <w:t xml:space="preserve">Edycja opisu </w:t>
-      </w:r>
-      <w:r>
-        <w:rPr>
-          <w:rFonts w:cstheme="minorHAnsi"/>
-          <w:sz w:val="40"/>
-          <w:szCs w:val="48"/>
-        </w:rPr>
-        <w:t>niedostępności</w:t>
+        <w:t>Edycja opisu niedostępności</w:t>
       </w:r>
     </w:p>
     <w:p>
@@ -6929,15 +6950,7 @@
           <w:sz w:val="40"/>
           <w:szCs w:val="48"/>
         </w:rPr>
-        <w:t>Historia</w:t>
-      </w:r>
-      <w:r>
-        <w:rPr>
-          <w:rFonts w:cstheme="minorHAnsi"/>
-          <w:sz w:val="40"/>
-          <w:szCs w:val="48"/>
-        </w:rPr>
-        <w:t xml:space="preserve"> niedostępności</w:t>
+        <w:t>Historia niedostępności</w:t>
       </w:r>
     </w:p>
     <w:p>
@@ -7019,15 +7032,7 @@
           <w:sz w:val="40"/>
           <w:szCs w:val="48"/>
         </w:rPr>
-        <w:t>Strona historii</w:t>
-      </w:r>
-      <w:r>
-        <w:rPr>
-          <w:rFonts w:cstheme="minorHAnsi"/>
-          <w:sz w:val="40"/>
-          <w:szCs w:val="48"/>
-        </w:rPr>
-        <w:t xml:space="preserve"> niedostępności</w:t>
+        <w:t>Strona historii niedostępności</w:t>
       </w:r>
     </w:p>
     <w:p>
@@ -7096,31 +7101,7 @@
           <w:sz w:val="24"/>
           <w:szCs w:val="48"/>
         </w:rPr>
-        <w:t>Wycinek ekranu nr 1</w:t>
-      </w:r>
-      <w:r>
-        <w:rPr>
-          <w:rFonts w:cstheme="minorHAnsi"/>
-          <w:sz w:val="24"/>
-          <w:szCs w:val="48"/>
-        </w:rPr>
-        <w:t>6</w:t>
-      </w:r>
-      <w:r>
-        <w:rPr>
-          <w:rFonts w:cstheme="minorHAnsi"/>
-          <w:sz w:val="24"/>
-          <w:szCs w:val="48"/>
-        </w:rPr>
-        <w:t xml:space="preserve"> – </w:t>
-      </w:r>
-      <w:r>
-        <w:rPr>
-          <w:rFonts w:cstheme="minorHAnsi"/>
-          <w:sz w:val="24"/>
-          <w:szCs w:val="48"/>
-        </w:rPr>
-        <w:t>Historia niedostępności</w:t>
+        <w:t>Wycinek ekranu nr 16 – Historia niedostępności</w:t>
       </w:r>
     </w:p>
     <w:p>
@@ -7719,12 +7700,106 @@
         <w:br/>
         <w:t>z czym, podczas działania ww. programu strona będzie w trybie „ładowania zawartości”, co może powodować wrażenie długiego wczytywania się zawartości strony.</w:t>
       </w:r>
-      <w:bookmarkStart w:id="0" w:name="_GoBack"/>
-      <w:bookmarkEnd w:id="0"/>
+    </w:p>
+    <w:p>
+      <w:pPr>
+        <w:ind w:firstLine="708"/>
+        <w:jc w:val="center"/>
+        <w:rPr>
+          <w:rFonts w:cstheme="minorHAnsi"/>
+          <w:sz w:val="24"/>
+          <w:szCs w:val="48"/>
+        </w:rPr>
+      </w:pPr>
+      <w:r>
+        <w:rPr>
+          <w:noProof/>
+          <w:lang w:eastAsia="pl-PL"/>
+        </w:rPr>
+        <w:drawing>
+          <wp:inline distT="0" distB="0" distL="0" distR="0" wp14:anchorId="7BB83C07" wp14:editId="65E3C423">
+            <wp:extent cx="3867150" cy="2028825"/>
+            <wp:effectExtent l="0" t="0" r="0" b="9525"/>
+            <wp:docPr id="2" name="Obraz 2"/>
+            <wp:cNvGraphicFramePr>
+              <a:graphicFrameLocks xmlns:a="http://schemas.openxmlformats.org/drawingml/2006/main" noChangeAspect="1"/>
+            </wp:cNvGraphicFramePr>
+            <a:graphic xmlns:a="http://schemas.openxmlformats.org/drawingml/2006/main">
+              <a:graphicData uri="http://schemas.openxmlformats.org/drawingml/2006/picture">
+                <pic:pic xmlns:pic="http://schemas.openxmlformats.org/drawingml/2006/picture">
+                  <pic:nvPicPr>
+                    <pic:cNvPr id="0" name=""/>
+                    <pic:cNvPicPr/>
+                  </pic:nvPicPr>
+                  <pic:blipFill>
+                    <a:blip r:embed="rId24"/>
+                    <a:stretch>
+                      <a:fillRect/>
+                    </a:stretch>
+                  </pic:blipFill>
+                  <pic:spPr>
+                    <a:xfrm>
+                      <a:off x="0" y="0"/>
+                      <a:ext cx="3867150" cy="2028825"/>
+                    </a:xfrm>
+                    <a:prstGeom prst="rect">
+                      <a:avLst/>
+                    </a:prstGeom>
+                  </pic:spPr>
+                </pic:pic>
+              </a:graphicData>
+            </a:graphic>
+          </wp:inline>
+        </w:drawing>
+      </w:r>
+    </w:p>
+    <w:p>
+      <w:pPr>
+        <w:ind w:firstLine="708"/>
+        <w:rPr>
+          <w:rFonts w:cstheme="minorHAnsi"/>
+          <w:sz w:val="24"/>
+          <w:szCs w:val="48"/>
+        </w:rPr>
+      </w:pPr>
+      <w:r>
+        <w:rPr>
+          <w:rFonts w:cstheme="minorHAnsi"/>
+          <w:sz w:val="24"/>
+          <w:szCs w:val="48"/>
+        </w:rPr>
+        <w:t>Wycinek ekranu nr 17</w:t>
+      </w:r>
+      <w:r>
+        <w:rPr>
+          <w:rFonts w:cstheme="minorHAnsi"/>
+          <w:sz w:val="24"/>
+          <w:szCs w:val="48"/>
+        </w:rPr>
+        <w:t xml:space="preserve"> – </w:t>
+      </w:r>
+      <w:r>
+        <w:rPr>
+          <w:rFonts w:cstheme="minorHAnsi"/>
+          <w:sz w:val="24"/>
+          <w:szCs w:val="48"/>
+        </w:rPr>
+        <w:t>Przykładowa zawartość zakładki polecenia ‘ping’</w:t>
+      </w:r>
+    </w:p>
+    <w:p>
+      <w:pPr>
+        <w:jc w:val="both"/>
+        <w:rPr>
+          <w:rFonts w:cstheme="minorHAnsi"/>
+          <w:sz w:val="32"/>
+          <w:szCs w:val="48"/>
+        </w:rPr>
+      </w:pPr>
     </w:p>
     <w:sectPr>
-      <w:headerReference w:type="default" r:id="rId24"/>
-      <w:footerReference w:type="default" r:id="rId25"/>
+      <w:headerReference w:type="default" r:id="rId25"/>
+      <w:footerReference w:type="default" r:id="rId26"/>
       <w:pgSz w:w="11906" w:h="16838"/>
       <w:pgMar w:top="1417" w:right="1417" w:bottom="1417" w:left="1417" w:header="708" w:footer="708" w:gutter="0"/>
       <w:pgNumType w:start="1"/>
@@ -7770,6 +7845,7 @@
         <w:docPartUnique/>
       </w:docPartObj>
     </w:sdtPr>
+    <w:sdtEndPr/>
     <w:sdtContent>
       <w:p>
         <w:pPr>
@@ -7778,6 +7854,7 @@
         <w:r>
           <w:rPr>
             <w:noProof/>
+            <w:lang w:eastAsia="pl-PL"/>
           </w:rPr>
           <mc:AlternateContent>
             <mc:Choice Requires="wpg">
@@ -7907,7 +7984,7 @@
                                     <w:sz w:val="16"/>
                                     <w:szCs w:val="16"/>
                                   </w:rPr>
-                                  <w:t>23</w:t>
+                                  <w:t>1</w:t>
                                 </w:r>
                                 <w:r>
                                   <w:rPr>
@@ -7976,7 +8053,7 @@
                               <w:sz w:val="16"/>
                               <w:szCs w:val="16"/>
                             </w:rPr>
-                            <w:t>23</w:t>
+                            <w:t>1</w:t>
                           </w:r>
                           <w:r>
                             <w:rPr>
@@ -8039,7 +8116,10 @@
     </w:r>
     <w:proofErr w:type="spellEnd"/>
     <w:r>
-      <w:t xml:space="preserve"> v1.0 – Instrukcja użytkownika</w:t>
+      <w:t xml:space="preserve"> v1.1</w:t>
+    </w:r>
+    <w:r>
+      <w:t xml:space="preserve"> – Instrukcja użytkownika</w:t>
     </w:r>
   </w:p>
 </w:hdr>

</xml_diff>

<commit_message>
Clearing others file code
</commit_message>
<xml_diff>
--- a/manuals/Instrukcja użytkownika.docx
+++ b/manuals/Instrukcja użytkownika.docx
@@ -10,8 +10,6 @@
           <w:sz w:val="72"/>
         </w:rPr>
       </w:pPr>
-      <w:bookmarkStart w:id="0" w:name="_GoBack"/>
-      <w:bookmarkEnd w:id="0"/>
     </w:p>
     <w:p>
       <w:pPr>
@@ -1282,7 +1280,7 @@
           <w:szCs w:val="48"/>
         </w:rPr>
         <w:tab/>
-        <w:t>24</w:t>
+        <w:t>23</w:t>
       </w:r>
     </w:p>
     <w:p>
@@ -7050,10 +7048,10 @@
           <w:lang w:eastAsia="pl-PL"/>
         </w:rPr>
         <w:drawing>
-          <wp:inline distT="0" distB="0" distL="0" distR="0" wp14:anchorId="14B94E32" wp14:editId="153D653B">
-            <wp:extent cx="5760720" cy="3036535"/>
-            <wp:effectExtent l="0" t="0" r="0" b="0"/>
-            <wp:docPr id="22" name="Obraz 22"/>
+          <wp:inline distT="0" distB="0" distL="0" distR="0" wp14:anchorId="4B5F19A2" wp14:editId="5112D62A">
+            <wp:extent cx="5760720" cy="2852187"/>
+            <wp:effectExtent l="0" t="0" r="0" b="5715"/>
+            <wp:docPr id="8" name="Obraz 8"/>
             <wp:cNvGraphicFramePr>
               <a:graphicFrameLocks xmlns:a="http://schemas.openxmlformats.org/drawingml/2006/main" noChangeAspect="1"/>
             </wp:cNvGraphicFramePr>
@@ -7073,7 +7071,7 @@
                   <pic:spPr>
                     <a:xfrm>
                       <a:off x="0" y="0"/>
-                      <a:ext cx="5760720" cy="3036535"/>
+                      <a:ext cx="5760720" cy="2852187"/>
                     </a:xfrm>
                     <a:prstGeom prst="rect">
                       <a:avLst/>
@@ -7120,81 +7118,41 @@
           <w:sz w:val="32"/>
           <w:szCs w:val="48"/>
         </w:rPr>
-        <w:t>Stronę historii niedostępności dzieli się na dwie sekcje: przyciski filtrów oraz tabelę zawierającą niedostępności zgodne z filtrem. Historię można filtrować na trzy sposoby:</w:t>
-      </w:r>
-    </w:p>
-    <w:p>
-      <w:pPr>
-        <w:ind w:left="708"/>
-        <w:jc w:val="both"/>
-        <w:rPr>
-          <w:rFonts w:cstheme="minorHAnsi"/>
-          <w:sz w:val="32"/>
-          <w:szCs w:val="48"/>
-        </w:rPr>
-      </w:pPr>
-      <w:r>
-        <w:rPr>
-          <w:rFonts w:cstheme="minorHAnsi"/>
-          <w:sz w:val="32"/>
-          <w:szCs w:val="48"/>
-        </w:rPr>
-        <w:t>- „Wszystkie” – ten filtr powoduje, iż tabela będzie zawierała wszystkie niedostępności występujące w bazie danych;</w:t>
-      </w:r>
-    </w:p>
-    <w:p>
-      <w:pPr>
-        <w:ind w:left="708"/>
-        <w:jc w:val="both"/>
-        <w:rPr>
-          <w:rFonts w:cstheme="minorHAnsi"/>
-          <w:sz w:val="32"/>
-          <w:szCs w:val="48"/>
-        </w:rPr>
-      </w:pPr>
-      <w:r>
-        <w:rPr>
-          <w:rFonts w:cstheme="minorHAnsi"/>
-          <w:sz w:val="32"/>
-          <w:szCs w:val="48"/>
-        </w:rPr>
-        <w:t>- „Tylko hosty offline” – ten filtr powoduje, iż tabela będzie zawierała tylko niedostępności, wszystkie wydarzenia oznaczone jako niestabilności będą pominięte;</w:t>
-      </w:r>
-    </w:p>
-    <w:p>
-      <w:pPr>
-        <w:ind w:left="708"/>
-        <w:jc w:val="both"/>
-        <w:rPr>
-          <w:rFonts w:cstheme="minorHAnsi"/>
-          <w:sz w:val="32"/>
-          <w:szCs w:val="48"/>
-        </w:rPr>
-      </w:pPr>
-      <w:r>
-        <w:rPr>
-          <w:rFonts w:cstheme="minorHAnsi"/>
-          <w:sz w:val="32"/>
-          <w:szCs w:val="48"/>
-        </w:rPr>
-        <w:t xml:space="preserve">- „Historia bez ignorowanych” – ten filtr powoduje, iż tabela będzie zawierała niedostępności i niestabilności, które </w:t>
-      </w:r>
-      <w:r>
-        <w:rPr>
-          <w:rFonts w:cstheme="minorHAnsi"/>
-          <w:sz w:val="32"/>
-          <w:szCs w:val="48"/>
-        </w:rPr>
-        <w:br/>
-      </w:r>
-      <w:r>
-        <w:rPr>
-          <w:rFonts w:cstheme="minorHAnsi"/>
-          <w:sz w:val="32"/>
-          <w:szCs w:val="48"/>
-        </w:rPr>
-        <w:lastRenderedPageBreak/>
-        <w:t>nie zostały jawnie (poprzez użycie przycisku „Ignoruj” – patrz 5) zignorowane.</w:t>
+        <w:t xml:space="preserve">Stronę historii niedostępności dzieli się na dwie sekcje: </w:t>
+      </w:r>
+      <w:r>
+        <w:rPr>
+          <w:rFonts w:cstheme="minorHAnsi"/>
+          <w:sz w:val="32"/>
+          <w:szCs w:val="48"/>
+        </w:rPr>
+        <w:t>suwak filtra</w:t>
+      </w:r>
+      <w:bookmarkStart w:id="0" w:name="_GoBack"/>
+      <w:bookmarkEnd w:id="0"/>
+      <w:r>
+        <w:rPr>
+          <w:rFonts w:cstheme="minorHAnsi"/>
+          <w:sz w:val="32"/>
+          <w:szCs w:val="48"/>
+        </w:rPr>
+        <w:t xml:space="preserve"> oraz tabelę zawierającą niedostępności zgodne z filtrem. Historię można filtrować </w:t>
+      </w:r>
+      <w:r>
+        <w:rPr>
+          <w:rFonts w:cstheme="minorHAnsi"/>
+          <w:sz w:val="32"/>
+          <w:szCs w:val="48"/>
+        </w:rPr>
+        <w:t>ze względu na długość trwania niedostępności. W przypadku wybrania wartości „0” wyświetlone zostaną również niedostępności „zignorowane”. Niedostępności aktywne będą wyświetlone zawsze, niezależnie od ustawionego filtra.</w:t>
+      </w:r>
+      <w:r>
+        <w:rPr>
+          <w:rFonts w:cstheme="minorHAnsi"/>
+          <w:sz w:val="32"/>
+          <w:szCs w:val="48"/>
+        </w:rPr>
+        <w:t xml:space="preserve"> Po wybraniu wartości filtra, aby zmiany zostały uwzględnione, należy wcisnąć przycisk „Zastosuj”.</w:t>
       </w:r>
     </w:p>
     <w:p>
@@ -7229,31 +7187,32 @@
           <w:sz w:val="32"/>
           <w:szCs w:val="48"/>
         </w:rPr>
-        <w:t>z domyślnym filtrem (filtr „Wszystkie”)</w:t>
-      </w:r>
-      <w:r>
-        <w:rPr>
-          <w:rFonts w:cstheme="minorHAnsi"/>
-          <w:sz w:val="32"/>
-          <w:szCs w:val="48"/>
-        </w:rPr>
-        <w:t xml:space="preserve">. Tabela składa się </w:t>
-      </w:r>
-      <w:r>
-        <w:rPr>
-          <w:rFonts w:cstheme="minorHAnsi"/>
-          <w:sz w:val="32"/>
-          <w:szCs w:val="48"/>
-        </w:rPr>
-        <w:br/>
-      </w:r>
-      <w:r>
-        <w:rPr>
-          <w:rFonts w:cstheme="minorHAnsi"/>
-          <w:sz w:val="32"/>
-          <w:szCs w:val="48"/>
-        </w:rPr>
-        <w:t>z następujących kolumn:</w:t>
+        <w:lastRenderedPageBreak/>
+        <w:t>z domyślnym filtrem (</w:t>
+      </w:r>
+      <w:r>
+        <w:rPr>
+          <w:rFonts w:cstheme="minorHAnsi"/>
+          <w:sz w:val="32"/>
+          <w:szCs w:val="48"/>
+        </w:rPr>
+        <w:t>długość niedostępności ponad 5 minut</w:t>
+      </w:r>
+      <w:r>
+        <w:rPr>
+          <w:rFonts w:cstheme="minorHAnsi"/>
+          <w:sz w:val="32"/>
+          <w:szCs w:val="48"/>
+        </w:rPr>
+        <w:t>)</w:t>
+      </w:r>
+      <w:r>
+        <w:rPr>
+          <w:rFonts w:cstheme="minorHAnsi"/>
+          <w:sz w:val="32"/>
+          <w:szCs w:val="48"/>
+        </w:rPr>
+        <w:t>. Tabela składa się z następujących kolumn:</w:t>
       </w:r>
     </w:p>
     <w:p>
@@ -7581,42 +7540,6 @@
     <w:p>
       <w:pPr>
         <w:pStyle w:val="Akapitzlist"/>
-        <w:ind w:left="1440"/>
-        <w:jc w:val="both"/>
-        <w:rPr>
-          <w:rFonts w:cstheme="minorHAnsi"/>
-          <w:sz w:val="32"/>
-          <w:szCs w:val="48"/>
-        </w:rPr>
-      </w:pPr>
-    </w:p>
-    <w:p>
-      <w:pPr>
-        <w:pStyle w:val="Akapitzlist"/>
-        <w:ind w:left="1440"/>
-        <w:jc w:val="both"/>
-        <w:rPr>
-          <w:rFonts w:cstheme="minorHAnsi"/>
-          <w:sz w:val="32"/>
-          <w:szCs w:val="48"/>
-        </w:rPr>
-      </w:pPr>
-    </w:p>
-    <w:p>
-      <w:pPr>
-        <w:pStyle w:val="Akapitzlist"/>
-        <w:ind w:left="1440"/>
-        <w:jc w:val="both"/>
-        <w:rPr>
-          <w:rFonts w:cstheme="minorHAnsi"/>
-          <w:sz w:val="32"/>
-          <w:szCs w:val="48"/>
-        </w:rPr>
-      </w:pPr>
-    </w:p>
-    <w:p>
-      <w:pPr>
-        <w:pStyle w:val="Akapitzlist"/>
         <w:numPr>
           <w:ilvl w:val="0"/>
           <w:numId w:val="3"/>
@@ -7633,62 +7556,62 @@
           <w:sz w:val="40"/>
           <w:szCs w:val="48"/>
         </w:rPr>
+        <w:t>Ping</w:t>
+      </w:r>
+    </w:p>
+    <w:p>
+      <w:pPr>
+        <w:ind w:firstLine="360"/>
+        <w:jc w:val="both"/>
+        <w:rPr>
+          <w:rFonts w:cstheme="minorHAnsi"/>
+          <w:sz w:val="32"/>
+          <w:szCs w:val="48"/>
+        </w:rPr>
+      </w:pPr>
+      <w:r>
+        <w:rPr>
+          <w:rFonts w:cstheme="minorHAnsi"/>
+          <w:sz w:val="32"/>
+          <w:szCs w:val="48"/>
+        </w:rPr>
+        <w:t xml:space="preserve">Aplikacja </w:t>
+      </w:r>
+      <w:proofErr w:type="spellStart"/>
+      <w:r>
+        <w:rPr>
+          <w:rFonts w:cstheme="minorHAnsi"/>
+          <w:sz w:val="32"/>
+          <w:szCs w:val="48"/>
+        </w:rPr>
+        <w:t>Koturno</w:t>
+      </w:r>
+      <w:proofErr w:type="spellEnd"/>
+      <w:r>
+        <w:rPr>
+          <w:rFonts w:cstheme="minorHAnsi"/>
+          <w:sz w:val="32"/>
+          <w:szCs w:val="48"/>
+        </w:rPr>
+        <w:t xml:space="preserve"> potrafi korzystać z systemowego programu „ping”. W celu użycia tego narzędzia należy w oknie podglądu (patrz 5) wybrać opcję „Ping”. Po jej wybraniu zostanie otworzona nowa zakładka w przeglądarce, w której zostaną zaprezentowane wyniki działania systemowego programu „ping”.</w:t>
+      </w:r>
+    </w:p>
+    <w:p>
+      <w:pPr>
+        <w:jc w:val="both"/>
+        <w:rPr>
+          <w:rFonts w:cstheme="minorHAnsi"/>
+          <w:sz w:val="32"/>
+          <w:szCs w:val="48"/>
+        </w:rPr>
+      </w:pPr>
+      <w:r>
+        <w:rPr>
+          <w:rFonts w:cstheme="minorHAnsi"/>
+          <w:sz w:val="32"/>
+          <w:szCs w:val="48"/>
+        </w:rPr>
         <w:lastRenderedPageBreak/>
-        <w:t>Ping</w:t>
-      </w:r>
-    </w:p>
-    <w:p>
-      <w:pPr>
-        <w:ind w:firstLine="360"/>
-        <w:jc w:val="both"/>
-        <w:rPr>
-          <w:rFonts w:cstheme="minorHAnsi"/>
-          <w:sz w:val="32"/>
-          <w:szCs w:val="48"/>
-        </w:rPr>
-      </w:pPr>
-      <w:r>
-        <w:rPr>
-          <w:rFonts w:cstheme="minorHAnsi"/>
-          <w:sz w:val="32"/>
-          <w:szCs w:val="48"/>
-        </w:rPr>
-        <w:t xml:space="preserve">Aplikacja </w:t>
-      </w:r>
-      <w:proofErr w:type="spellStart"/>
-      <w:r>
-        <w:rPr>
-          <w:rFonts w:cstheme="minorHAnsi"/>
-          <w:sz w:val="32"/>
-          <w:szCs w:val="48"/>
-        </w:rPr>
-        <w:t>Koturno</w:t>
-      </w:r>
-      <w:proofErr w:type="spellEnd"/>
-      <w:r>
-        <w:rPr>
-          <w:rFonts w:cstheme="minorHAnsi"/>
-          <w:sz w:val="32"/>
-          <w:szCs w:val="48"/>
-        </w:rPr>
-        <w:t xml:space="preserve"> potrafi korzystać z systemowego programu „ping”. W celu użycia tego narzędzia należy w oknie podglądu (patrz 5) wybrać opcję „Ping”. Po jej wybraniu zostanie otworzona nowa zakładka w przeglądarce, w której zostaną zaprezentowane wyniki działania systemowego programu „ping”.</w:t>
-      </w:r>
-    </w:p>
-    <w:p>
-      <w:pPr>
-        <w:jc w:val="both"/>
-        <w:rPr>
-          <w:rFonts w:cstheme="minorHAnsi"/>
-          <w:sz w:val="32"/>
-          <w:szCs w:val="48"/>
-        </w:rPr>
-      </w:pPr>
-      <w:r>
-        <w:rPr>
-          <w:rFonts w:cstheme="minorHAnsi"/>
-          <w:sz w:val="32"/>
-          <w:szCs w:val="48"/>
-        </w:rPr>
         <w:t xml:space="preserve">UWAGA: zakładka zostanie w pełni zaprezentowana dopiero po zakończeniu działania systemowego programu „ping” w związku </w:t>
       </w:r>
       <w:r>
@@ -7968,7 +7891,7 @@
                                     <w:sz w:val="16"/>
                                     <w:szCs w:val="16"/>
                                   </w:rPr>
-                                  <w:t>1</w:t>
+                                  <w:t>24</w:t>
                                 </w:r>
                                 <w:r>
                                   <w:rPr>
@@ -8037,7 +7960,7 @@
                               <w:sz w:val="16"/>
                               <w:szCs w:val="16"/>
                             </w:rPr>
-                            <w:t>1</w:t>
+                            <w:t>24</w:t>
                           </w:r>
                           <w:r>
                             <w:rPr>

</xml_diff>

<commit_message>
Clean source files code (#52)
</commit_message>
<xml_diff>
--- a/manuals/Instrukcja użytkownika.docx
+++ b/manuals/Instrukcja użytkownika.docx
@@ -10,8 +10,6 @@
           <w:sz w:val="72"/>
         </w:rPr>
       </w:pPr>
-      <w:bookmarkStart w:id="0" w:name="_GoBack"/>
-      <w:bookmarkEnd w:id="0"/>
     </w:p>
     <w:p>
       <w:pPr>
@@ -1282,7 +1280,7 @@
           <w:szCs w:val="48"/>
         </w:rPr>
         <w:tab/>
-        <w:t>24</w:t>
+        <w:t>23</w:t>
       </w:r>
     </w:p>
     <w:p>
@@ -7050,10 +7048,10 @@
           <w:lang w:eastAsia="pl-PL"/>
         </w:rPr>
         <w:drawing>
-          <wp:inline distT="0" distB="0" distL="0" distR="0" wp14:anchorId="14B94E32" wp14:editId="153D653B">
-            <wp:extent cx="5760720" cy="3036535"/>
-            <wp:effectExtent l="0" t="0" r="0" b="0"/>
-            <wp:docPr id="22" name="Obraz 22"/>
+          <wp:inline distT="0" distB="0" distL="0" distR="0" wp14:anchorId="4B5F19A2" wp14:editId="5112D62A">
+            <wp:extent cx="5760720" cy="2852187"/>
+            <wp:effectExtent l="0" t="0" r="0" b="5715"/>
+            <wp:docPr id="8" name="Obraz 8"/>
             <wp:cNvGraphicFramePr>
               <a:graphicFrameLocks xmlns:a="http://schemas.openxmlformats.org/drawingml/2006/main" noChangeAspect="1"/>
             </wp:cNvGraphicFramePr>
@@ -7073,7 +7071,7 @@
                   <pic:spPr>
                     <a:xfrm>
                       <a:off x="0" y="0"/>
-                      <a:ext cx="5760720" cy="3036535"/>
+                      <a:ext cx="5760720" cy="2852187"/>
                     </a:xfrm>
                     <a:prstGeom prst="rect">
                       <a:avLst/>
@@ -7120,81 +7118,41 @@
           <w:sz w:val="32"/>
           <w:szCs w:val="48"/>
         </w:rPr>
-        <w:t>Stronę historii niedostępności dzieli się na dwie sekcje: przyciski filtrów oraz tabelę zawierającą niedostępności zgodne z filtrem. Historię można filtrować na trzy sposoby:</w:t>
-      </w:r>
-    </w:p>
-    <w:p>
-      <w:pPr>
-        <w:ind w:left="708"/>
-        <w:jc w:val="both"/>
-        <w:rPr>
-          <w:rFonts w:cstheme="minorHAnsi"/>
-          <w:sz w:val="32"/>
-          <w:szCs w:val="48"/>
-        </w:rPr>
-      </w:pPr>
-      <w:r>
-        <w:rPr>
-          <w:rFonts w:cstheme="minorHAnsi"/>
-          <w:sz w:val="32"/>
-          <w:szCs w:val="48"/>
-        </w:rPr>
-        <w:t>- „Wszystkie” – ten filtr powoduje, iż tabela będzie zawierała wszystkie niedostępności występujące w bazie danych;</w:t>
-      </w:r>
-    </w:p>
-    <w:p>
-      <w:pPr>
-        <w:ind w:left="708"/>
-        <w:jc w:val="both"/>
-        <w:rPr>
-          <w:rFonts w:cstheme="minorHAnsi"/>
-          <w:sz w:val="32"/>
-          <w:szCs w:val="48"/>
-        </w:rPr>
-      </w:pPr>
-      <w:r>
-        <w:rPr>
-          <w:rFonts w:cstheme="minorHAnsi"/>
-          <w:sz w:val="32"/>
-          <w:szCs w:val="48"/>
-        </w:rPr>
-        <w:t>- „Tylko hosty offline” – ten filtr powoduje, iż tabela będzie zawierała tylko niedostępności, wszystkie wydarzenia oznaczone jako niestabilności będą pominięte;</w:t>
-      </w:r>
-    </w:p>
-    <w:p>
-      <w:pPr>
-        <w:ind w:left="708"/>
-        <w:jc w:val="both"/>
-        <w:rPr>
-          <w:rFonts w:cstheme="minorHAnsi"/>
-          <w:sz w:val="32"/>
-          <w:szCs w:val="48"/>
-        </w:rPr>
-      </w:pPr>
-      <w:r>
-        <w:rPr>
-          <w:rFonts w:cstheme="minorHAnsi"/>
-          <w:sz w:val="32"/>
-          <w:szCs w:val="48"/>
-        </w:rPr>
-        <w:t xml:space="preserve">- „Historia bez ignorowanych” – ten filtr powoduje, iż tabela będzie zawierała niedostępności i niestabilności, które </w:t>
-      </w:r>
-      <w:r>
-        <w:rPr>
-          <w:rFonts w:cstheme="minorHAnsi"/>
-          <w:sz w:val="32"/>
-          <w:szCs w:val="48"/>
-        </w:rPr>
-        <w:br/>
-      </w:r>
-      <w:r>
-        <w:rPr>
-          <w:rFonts w:cstheme="minorHAnsi"/>
-          <w:sz w:val="32"/>
-          <w:szCs w:val="48"/>
-        </w:rPr>
-        <w:lastRenderedPageBreak/>
-        <w:t>nie zostały jawnie (poprzez użycie przycisku „Ignoruj” – patrz 5) zignorowane.</w:t>
+        <w:t xml:space="preserve">Stronę historii niedostępności dzieli się na dwie sekcje: </w:t>
+      </w:r>
+      <w:r>
+        <w:rPr>
+          <w:rFonts w:cstheme="minorHAnsi"/>
+          <w:sz w:val="32"/>
+          <w:szCs w:val="48"/>
+        </w:rPr>
+        <w:t>suwak filtra</w:t>
+      </w:r>
+      <w:bookmarkStart w:id="0" w:name="_GoBack"/>
+      <w:bookmarkEnd w:id="0"/>
+      <w:r>
+        <w:rPr>
+          <w:rFonts w:cstheme="minorHAnsi"/>
+          <w:sz w:val="32"/>
+          <w:szCs w:val="48"/>
+        </w:rPr>
+        <w:t xml:space="preserve"> oraz tabelę zawierającą niedostępności zgodne z filtrem. Historię można filtrować </w:t>
+      </w:r>
+      <w:r>
+        <w:rPr>
+          <w:rFonts w:cstheme="minorHAnsi"/>
+          <w:sz w:val="32"/>
+          <w:szCs w:val="48"/>
+        </w:rPr>
+        <w:t>ze względu na długość trwania niedostępności. W przypadku wybrania wartości „0” wyświetlone zostaną również niedostępności „zignorowane”. Niedostępności aktywne będą wyświetlone zawsze, niezależnie od ustawionego filtra.</w:t>
+      </w:r>
+      <w:r>
+        <w:rPr>
+          <w:rFonts w:cstheme="minorHAnsi"/>
+          <w:sz w:val="32"/>
+          <w:szCs w:val="48"/>
+        </w:rPr>
+        <w:t xml:space="preserve"> Po wybraniu wartości filtra, aby zmiany zostały uwzględnione, należy wcisnąć przycisk „Zastosuj”.</w:t>
       </w:r>
     </w:p>
     <w:p>
@@ -7229,31 +7187,32 @@
           <w:sz w:val="32"/>
           <w:szCs w:val="48"/>
         </w:rPr>
-        <w:t>z domyślnym filtrem (filtr „Wszystkie”)</w:t>
-      </w:r>
-      <w:r>
-        <w:rPr>
-          <w:rFonts w:cstheme="minorHAnsi"/>
-          <w:sz w:val="32"/>
-          <w:szCs w:val="48"/>
-        </w:rPr>
-        <w:t xml:space="preserve">. Tabela składa się </w:t>
-      </w:r>
-      <w:r>
-        <w:rPr>
-          <w:rFonts w:cstheme="minorHAnsi"/>
-          <w:sz w:val="32"/>
-          <w:szCs w:val="48"/>
-        </w:rPr>
-        <w:br/>
-      </w:r>
-      <w:r>
-        <w:rPr>
-          <w:rFonts w:cstheme="minorHAnsi"/>
-          <w:sz w:val="32"/>
-          <w:szCs w:val="48"/>
-        </w:rPr>
-        <w:t>z następujących kolumn:</w:t>
+        <w:lastRenderedPageBreak/>
+        <w:t>z domyślnym filtrem (</w:t>
+      </w:r>
+      <w:r>
+        <w:rPr>
+          <w:rFonts w:cstheme="minorHAnsi"/>
+          <w:sz w:val="32"/>
+          <w:szCs w:val="48"/>
+        </w:rPr>
+        <w:t>długość niedostępności ponad 5 minut</w:t>
+      </w:r>
+      <w:r>
+        <w:rPr>
+          <w:rFonts w:cstheme="minorHAnsi"/>
+          <w:sz w:val="32"/>
+          <w:szCs w:val="48"/>
+        </w:rPr>
+        <w:t>)</w:t>
+      </w:r>
+      <w:r>
+        <w:rPr>
+          <w:rFonts w:cstheme="minorHAnsi"/>
+          <w:sz w:val="32"/>
+          <w:szCs w:val="48"/>
+        </w:rPr>
+        <w:t>. Tabela składa się z następujących kolumn:</w:t>
       </w:r>
     </w:p>
     <w:p>
@@ -7581,42 +7540,6 @@
     <w:p>
       <w:pPr>
         <w:pStyle w:val="Akapitzlist"/>
-        <w:ind w:left="1440"/>
-        <w:jc w:val="both"/>
-        <w:rPr>
-          <w:rFonts w:cstheme="minorHAnsi"/>
-          <w:sz w:val="32"/>
-          <w:szCs w:val="48"/>
-        </w:rPr>
-      </w:pPr>
-    </w:p>
-    <w:p>
-      <w:pPr>
-        <w:pStyle w:val="Akapitzlist"/>
-        <w:ind w:left="1440"/>
-        <w:jc w:val="both"/>
-        <w:rPr>
-          <w:rFonts w:cstheme="minorHAnsi"/>
-          <w:sz w:val="32"/>
-          <w:szCs w:val="48"/>
-        </w:rPr>
-      </w:pPr>
-    </w:p>
-    <w:p>
-      <w:pPr>
-        <w:pStyle w:val="Akapitzlist"/>
-        <w:ind w:left="1440"/>
-        <w:jc w:val="both"/>
-        <w:rPr>
-          <w:rFonts w:cstheme="minorHAnsi"/>
-          <w:sz w:val="32"/>
-          <w:szCs w:val="48"/>
-        </w:rPr>
-      </w:pPr>
-    </w:p>
-    <w:p>
-      <w:pPr>
-        <w:pStyle w:val="Akapitzlist"/>
         <w:numPr>
           <w:ilvl w:val="0"/>
           <w:numId w:val="3"/>
@@ -7633,62 +7556,62 @@
           <w:sz w:val="40"/>
           <w:szCs w:val="48"/>
         </w:rPr>
+        <w:t>Ping</w:t>
+      </w:r>
+    </w:p>
+    <w:p>
+      <w:pPr>
+        <w:ind w:firstLine="360"/>
+        <w:jc w:val="both"/>
+        <w:rPr>
+          <w:rFonts w:cstheme="minorHAnsi"/>
+          <w:sz w:val="32"/>
+          <w:szCs w:val="48"/>
+        </w:rPr>
+      </w:pPr>
+      <w:r>
+        <w:rPr>
+          <w:rFonts w:cstheme="minorHAnsi"/>
+          <w:sz w:val="32"/>
+          <w:szCs w:val="48"/>
+        </w:rPr>
+        <w:t xml:space="preserve">Aplikacja </w:t>
+      </w:r>
+      <w:proofErr w:type="spellStart"/>
+      <w:r>
+        <w:rPr>
+          <w:rFonts w:cstheme="minorHAnsi"/>
+          <w:sz w:val="32"/>
+          <w:szCs w:val="48"/>
+        </w:rPr>
+        <w:t>Koturno</w:t>
+      </w:r>
+      <w:proofErr w:type="spellEnd"/>
+      <w:r>
+        <w:rPr>
+          <w:rFonts w:cstheme="minorHAnsi"/>
+          <w:sz w:val="32"/>
+          <w:szCs w:val="48"/>
+        </w:rPr>
+        <w:t xml:space="preserve"> potrafi korzystać z systemowego programu „ping”. W celu użycia tego narzędzia należy w oknie podglądu (patrz 5) wybrać opcję „Ping”. Po jej wybraniu zostanie otworzona nowa zakładka w przeglądarce, w której zostaną zaprezentowane wyniki działania systemowego programu „ping”.</w:t>
+      </w:r>
+    </w:p>
+    <w:p>
+      <w:pPr>
+        <w:jc w:val="both"/>
+        <w:rPr>
+          <w:rFonts w:cstheme="minorHAnsi"/>
+          <w:sz w:val="32"/>
+          <w:szCs w:val="48"/>
+        </w:rPr>
+      </w:pPr>
+      <w:r>
+        <w:rPr>
+          <w:rFonts w:cstheme="minorHAnsi"/>
+          <w:sz w:val="32"/>
+          <w:szCs w:val="48"/>
+        </w:rPr>
         <w:lastRenderedPageBreak/>
-        <w:t>Ping</w:t>
-      </w:r>
-    </w:p>
-    <w:p>
-      <w:pPr>
-        <w:ind w:firstLine="360"/>
-        <w:jc w:val="both"/>
-        <w:rPr>
-          <w:rFonts w:cstheme="minorHAnsi"/>
-          <w:sz w:val="32"/>
-          <w:szCs w:val="48"/>
-        </w:rPr>
-      </w:pPr>
-      <w:r>
-        <w:rPr>
-          <w:rFonts w:cstheme="minorHAnsi"/>
-          <w:sz w:val="32"/>
-          <w:szCs w:val="48"/>
-        </w:rPr>
-        <w:t xml:space="preserve">Aplikacja </w:t>
-      </w:r>
-      <w:proofErr w:type="spellStart"/>
-      <w:r>
-        <w:rPr>
-          <w:rFonts w:cstheme="minorHAnsi"/>
-          <w:sz w:val="32"/>
-          <w:szCs w:val="48"/>
-        </w:rPr>
-        <w:t>Koturno</w:t>
-      </w:r>
-      <w:proofErr w:type="spellEnd"/>
-      <w:r>
-        <w:rPr>
-          <w:rFonts w:cstheme="minorHAnsi"/>
-          <w:sz w:val="32"/>
-          <w:szCs w:val="48"/>
-        </w:rPr>
-        <w:t xml:space="preserve"> potrafi korzystać z systemowego programu „ping”. W celu użycia tego narzędzia należy w oknie podglądu (patrz 5) wybrać opcję „Ping”. Po jej wybraniu zostanie otworzona nowa zakładka w przeglądarce, w której zostaną zaprezentowane wyniki działania systemowego programu „ping”.</w:t>
-      </w:r>
-    </w:p>
-    <w:p>
-      <w:pPr>
-        <w:jc w:val="both"/>
-        <w:rPr>
-          <w:rFonts w:cstheme="minorHAnsi"/>
-          <w:sz w:val="32"/>
-          <w:szCs w:val="48"/>
-        </w:rPr>
-      </w:pPr>
-      <w:r>
-        <w:rPr>
-          <w:rFonts w:cstheme="minorHAnsi"/>
-          <w:sz w:val="32"/>
-          <w:szCs w:val="48"/>
-        </w:rPr>
         <w:t xml:space="preserve">UWAGA: zakładka zostanie w pełni zaprezentowana dopiero po zakończeniu działania systemowego programu „ping” w związku </w:t>
       </w:r>
       <w:r>
@@ -7968,7 +7891,7 @@
                                     <w:sz w:val="16"/>
                                     <w:szCs w:val="16"/>
                                   </w:rPr>
-                                  <w:t>1</w:t>
+                                  <w:t>24</w:t>
                                 </w:r>
                                 <w:r>
                                   <w:rPr>
@@ -8037,7 +7960,7 @@
                               <w:sz w:val="16"/>
                               <w:szCs w:val="16"/>
                             </w:rPr>
-                            <w:t>1</w:t>
+                            <w:t>24</w:t>
                           </w:r>
                           <w:r>
                             <w:rPr>

</xml_diff>

<commit_message>
Update Polish user manual
</commit_message>
<xml_diff>
--- a/manuals/Instrukcja użytkownika.docx
+++ b/manuals/Instrukcja użytkownika.docx
@@ -2351,7 +2351,23 @@
           <w:sz w:val="32"/>
           <w:szCs w:val="48"/>
         </w:rPr>
-        <w:t xml:space="preserve">Aby zarejestrować użytkownika należy użyć przycisku rejestracji dostępnego na ekranie głównym </w:t>
+        <w:t xml:space="preserve">Aby zarejestrować </w:t>
+      </w:r>
+      <w:r>
+        <w:rPr>
+          <w:rFonts w:cstheme="minorHAnsi"/>
+          <w:sz w:val="32"/>
+          <w:szCs w:val="48"/>
+        </w:rPr>
+        <w:t xml:space="preserve">pierwszego </w:t>
+      </w:r>
+      <w:r>
+        <w:rPr>
+          <w:rFonts w:cstheme="minorHAnsi"/>
+          <w:sz w:val="32"/>
+          <w:szCs w:val="48"/>
+        </w:rPr>
+        <w:t xml:space="preserve">użytkownika należy użyć przycisku rejestracji dostępnego na ekranie głównym </w:t>
       </w:r>
       <w:r>
         <w:rPr>
@@ -2403,9 +2419,9 @@
         </w:rPr>
         <w:lastRenderedPageBreak/>
         <w:drawing>
-          <wp:inline distT="0" distB="0" distL="0" distR="0" wp14:anchorId="12944AD3" wp14:editId="5E073387">
-            <wp:extent cx="3143250" cy="2181225"/>
-            <wp:effectExtent l="0" t="0" r="0" b="9525"/>
+          <wp:inline distT="0" distB="0" distL="0" distR="0" wp14:anchorId="102B0D56" wp14:editId="6DED0E34">
+            <wp:extent cx="4333875" cy="1028700"/>
+            <wp:effectExtent l="0" t="0" r="9525" b="0"/>
             <wp:docPr id="1" name="Obraz 1"/>
             <wp:cNvGraphicFramePr>
               <a:graphicFrameLocks xmlns:a="http://schemas.openxmlformats.org/drawingml/2006/main" noChangeAspect="1"/>
@@ -2426,7 +2442,7 @@
                   <pic:spPr>
                     <a:xfrm>
                       <a:off x="0" y="0"/>
-                      <a:ext cx="3143250" cy="2181225"/>
+                      <a:ext cx="4333875" cy="1028700"/>
                     </a:xfrm>
                     <a:prstGeom prst="rect">
                       <a:avLst/>
@@ -2486,7 +2502,7 @@
           <w:sz w:val="24"/>
           <w:szCs w:val="48"/>
         </w:rPr>
-        <w:t xml:space="preserve"> widoczne niezalogowanemu użytkownikowi</w:t>
+        <w:t xml:space="preserve"> widoczne, gdy nie ma użytkownika w bazie</w:t>
       </w:r>
     </w:p>
     <w:p>
@@ -2607,6 +2623,41 @@
     </w:p>
     <w:p>
       <w:pPr>
+        <w:jc w:val="both"/>
+        <w:rPr>
+          <w:rFonts w:cstheme="minorHAnsi"/>
+          <w:sz w:val="32"/>
+          <w:szCs w:val="48"/>
+        </w:rPr>
+      </w:pPr>
+      <w:r>
+        <w:rPr>
+          <w:rFonts w:cstheme="minorHAnsi"/>
+          <w:sz w:val="32"/>
+          <w:szCs w:val="48"/>
+        </w:rPr>
+        <w:tab/>
+        <w:t xml:space="preserve">Po zarejestrowaniu pierwszego użytkownika, opcja rejestracji </w:t>
+      </w:r>
+      <w:r>
+        <w:rPr>
+          <w:rFonts w:cstheme="minorHAnsi"/>
+          <w:sz w:val="32"/>
+          <w:szCs w:val="48"/>
+        </w:rPr>
+        <w:t>zostaje usunięta z menu</w:t>
+      </w:r>
+      <w:r>
+        <w:rPr>
+          <w:rFonts w:cstheme="minorHAnsi"/>
+          <w:sz w:val="32"/>
+          <w:szCs w:val="48"/>
+        </w:rPr>
+        <w:t xml:space="preserve"> dla niezalogowanego użytkownika. Sama opcja rejestracji w dalszym ciągu jest dostępna, jednak tylko dla zalogowanych użytkowników.</w:t>
+      </w:r>
+    </w:p>
+    <w:p>
+      <w:pPr>
         <w:pStyle w:val="Akapitzlist"/>
         <w:numPr>
           <w:ilvl w:val="1"/>
@@ -2784,10 +2835,10 @@
           <w:lang w:eastAsia="pl-PL"/>
         </w:rPr>
         <w:drawing>
-          <wp:inline distT="0" distB="0" distL="0" distR="0" wp14:anchorId="5E3425F1" wp14:editId="5541456E">
-            <wp:extent cx="5667375" cy="962025"/>
-            <wp:effectExtent l="0" t="0" r="9525" b="9525"/>
-            <wp:docPr id="7" name="Obraz 7"/>
+          <wp:inline distT="0" distB="0" distL="0" distR="0" wp14:anchorId="0516D59A" wp14:editId="019FF0C3">
+            <wp:extent cx="5760720" cy="789450"/>
+            <wp:effectExtent l="0" t="0" r="0" b="0"/>
+            <wp:docPr id="9" name="Obraz 9"/>
             <wp:cNvGraphicFramePr>
               <a:graphicFrameLocks xmlns:a="http://schemas.openxmlformats.org/drawingml/2006/main" noChangeAspect="1"/>
             </wp:cNvGraphicFramePr>
@@ -2807,7 +2858,7 @@
                   <pic:spPr>
                     <a:xfrm>
                       <a:off x="0" y="0"/>
-                      <a:ext cx="5667375" cy="962025"/>
+                      <a:ext cx="5760720" cy="789450"/>
                     </a:xfrm>
                     <a:prstGeom prst="rect">
                       <a:avLst/>
@@ -2854,16 +2905,122 @@
           <w:szCs w:val="48"/>
         </w:rPr>
         <w:tab/>
-        <w:t>Menu główne składa się z pięciu elementów</w:t>
-      </w:r>
-      <w:r>
-        <w:rPr>
-          <w:rFonts w:cstheme="minorHAnsi"/>
-          <w:sz w:val="32"/>
-          <w:szCs w:val="48"/>
-        </w:rPr>
-        <w:t xml:space="preserve">: podgląd, hosty, grupy, historia oraz przycisk wylogowania (wycinek ekranu nr 4). Jeżeli wyświetlany jest ekran obsługiwany przez któryś z przycisków </w:t>
-      </w:r>
+        <w:t xml:space="preserve">Menu główne składa się z </w:t>
+      </w:r>
+      <w:r>
+        <w:rPr>
+          <w:rFonts w:cstheme="minorHAnsi"/>
+          <w:sz w:val="32"/>
+          <w:szCs w:val="48"/>
+        </w:rPr>
+        <w:t>sześciu</w:t>
+      </w:r>
+      <w:r>
+        <w:rPr>
+          <w:rFonts w:cstheme="minorHAnsi"/>
+          <w:sz w:val="32"/>
+          <w:szCs w:val="48"/>
+        </w:rPr>
+        <w:t xml:space="preserve"> elementów</w:t>
+      </w:r>
+      <w:r>
+        <w:rPr>
+          <w:rFonts w:cstheme="minorHAnsi"/>
+          <w:sz w:val="32"/>
+          <w:szCs w:val="48"/>
+        </w:rPr>
+        <w:t>: podgląd, hosty, grupy, his</w:t>
+      </w:r>
+      <w:r>
+        <w:rPr>
+          <w:rFonts w:cstheme="minorHAnsi"/>
+          <w:sz w:val="32"/>
+          <w:szCs w:val="48"/>
+        </w:rPr>
+        <w:t xml:space="preserve">toria oraz </w:t>
+      </w:r>
+      <w:r>
+        <w:rPr>
+          <w:rFonts w:cstheme="minorHAnsi"/>
+          <w:sz w:val="32"/>
+          <w:szCs w:val="48"/>
+        </w:rPr>
+        <w:t>przycisk</w:t>
+      </w:r>
+      <w:r>
+        <w:rPr>
+          <w:rFonts w:cstheme="minorHAnsi"/>
+          <w:sz w:val="32"/>
+          <w:szCs w:val="48"/>
+        </w:rPr>
+        <w:t>i</w:t>
+      </w:r>
+      <w:r>
+        <w:rPr>
+          <w:rFonts w:cstheme="minorHAnsi"/>
+          <w:sz w:val="32"/>
+          <w:szCs w:val="48"/>
+        </w:rPr>
+        <w:t xml:space="preserve"> wylogowania</w:t>
+      </w:r>
+      <w:r>
+        <w:rPr>
+          <w:rFonts w:cstheme="minorHAnsi"/>
+          <w:sz w:val="32"/>
+          <w:szCs w:val="48"/>
+        </w:rPr>
+        <w:t xml:space="preserve"> i rejestracji</w:t>
+      </w:r>
+      <w:r>
+        <w:rPr>
+          <w:rFonts w:cstheme="minorHAnsi"/>
+          <w:sz w:val="32"/>
+          <w:szCs w:val="48"/>
+        </w:rPr>
+        <w:t xml:space="preserve"> (wycinek ekranu nr 4). Jeżeli wyświetlany jest ekran obsługiwany przez któryś </w:t>
+      </w:r>
+      <w:r>
+        <w:rPr>
+          <w:rFonts w:cstheme="minorHAnsi"/>
+          <w:sz w:val="32"/>
+          <w:szCs w:val="48"/>
+        </w:rPr>
+        <w:br/>
+      </w:r>
+      <w:r>
+        <w:rPr>
+          <w:rFonts w:cstheme="minorHAnsi"/>
+          <w:sz w:val="32"/>
+          <w:szCs w:val="48"/>
+        </w:rPr>
+        <w:t xml:space="preserve">z przycisków menu głównego, przycisk ten zmienia swój kolor na </w:t>
+      </w:r>
+      <w:r>
+        <w:rPr>
+          <w:rFonts w:cstheme="minorHAnsi"/>
+          <w:sz w:val="32"/>
+          <w:szCs w:val="48"/>
+        </w:rPr>
+        <w:t xml:space="preserve">szary, </w:t>
+      </w:r>
+      <w:r>
+        <w:rPr>
+          <w:rFonts w:cstheme="minorHAnsi"/>
+          <w:sz w:val="32"/>
+          <w:szCs w:val="48"/>
+        </w:rPr>
+        <w:t>jednakże w dalszym ciągu jest aktywny.</w:t>
+      </w:r>
+    </w:p>
+    <w:p>
+      <w:pPr>
+        <w:jc w:val="both"/>
+        <w:rPr>
+          <w:rFonts w:cstheme="minorHAnsi"/>
+          <w:sz w:val="32"/>
+          <w:szCs w:val="48"/>
+        </w:rPr>
+      </w:pPr>
       <w:r>
         <w:rPr>
           <w:rFonts w:cstheme="minorHAnsi"/>
@@ -2871,40 +3028,6 @@
           <w:szCs w:val="48"/>
         </w:rPr>
         <w:lastRenderedPageBreak/>
-        <w:t xml:space="preserve">menu głównego, przycisk ten zmienia swój kolor na szary, jednakże </w:t>
-      </w:r>
-      <w:r>
-        <w:rPr>
-          <w:rFonts w:cstheme="minorHAnsi"/>
-          <w:sz w:val="32"/>
-          <w:szCs w:val="48"/>
-        </w:rPr>
-        <w:br/>
-      </w:r>
-      <w:r>
-        <w:rPr>
-          <w:rFonts w:cstheme="minorHAnsi"/>
-          <w:sz w:val="32"/>
-          <w:szCs w:val="48"/>
-        </w:rPr>
-        <w:t>w dalszym ciągu jest aktywny.</w:t>
-      </w:r>
-    </w:p>
-    <w:p>
-      <w:pPr>
-        <w:jc w:val="both"/>
-        <w:rPr>
-          <w:rFonts w:cstheme="minorHAnsi"/>
-          <w:sz w:val="32"/>
-          <w:szCs w:val="48"/>
-        </w:rPr>
-      </w:pPr>
-      <w:r>
-        <w:rPr>
-          <w:rFonts w:cstheme="minorHAnsi"/>
-          <w:sz w:val="32"/>
-          <w:szCs w:val="48"/>
-        </w:rPr>
         <w:tab/>
         <w:t>Przycisk „Podgląd” wyświetla w oknie przeglądarki</w:t>
       </w:r>
@@ -3075,7 +3198,15 @@
           <w:szCs w:val="48"/>
         </w:rPr>
         <w:tab/>
-        <w:t>Przycisk „Wyloguj” powoduje wylogowanie użytkownika.</w:t>
+        <w:t>Przycisk „Wyloguj” p</w:t>
+      </w:r>
+      <w:r>
+        <w:rPr>
+          <w:rFonts w:cstheme="minorHAnsi"/>
+          <w:sz w:val="32"/>
+          <w:szCs w:val="48"/>
+        </w:rPr>
+        <w:t>owoduje wylogowanie użytkownika, zaś rejestracji wyświetla okno rejestracji (patrz 4.1).</w:t>
       </w:r>
     </w:p>
     <w:p>
@@ -3208,8 +3339,18 @@
           <w:sz w:val="32"/>
           <w:szCs w:val="48"/>
         </w:rPr>
-        <w:t xml:space="preserve"> Stan aktywności oznaczany jest w kolumnie „Adres” poprzez tło komórki </w:t>
-      </w:r>
+        <w:t xml:space="preserve"> Stan aktywności oznaczany jest w kolumnie „Adres” poprzez tło komórki tabeli. Kolor żółty oznacza hosta niestabilnego, zaś kolor czerwony oznacza hosta niedostępnego.</w:t>
+      </w:r>
+    </w:p>
+    <w:p>
+      <w:pPr>
+        <w:ind w:firstLine="708"/>
+        <w:rPr>
+          <w:rFonts w:cstheme="minorHAnsi"/>
+          <w:sz w:val="32"/>
+          <w:szCs w:val="48"/>
+        </w:rPr>
+      </w:pPr>
       <w:r>
         <w:rPr>
           <w:rFonts w:cstheme="minorHAnsi"/>
@@ -3217,24 +3358,6 @@
           <w:szCs w:val="48"/>
         </w:rPr>
         <w:lastRenderedPageBreak/>
-        <w:t>tabeli. Kolor żółty oznacza hosta niestabilnego, zaś kolor czerwony oznacza hosta niedostępnego.</w:t>
-      </w:r>
-    </w:p>
-    <w:p>
-      <w:pPr>
-        <w:ind w:firstLine="708"/>
-        <w:rPr>
-          <w:rFonts w:cstheme="minorHAnsi"/>
-          <w:sz w:val="32"/>
-          <w:szCs w:val="48"/>
-        </w:rPr>
-      </w:pPr>
-      <w:r>
-        <w:rPr>
-          <w:rFonts w:cstheme="minorHAnsi"/>
-          <w:sz w:val="32"/>
-          <w:szCs w:val="48"/>
-        </w:rPr>
         <w:t>Komórki tabeli w widoku poglądu przedstawiają kolejno:</w:t>
       </w:r>
       <w:r>
@@ -6928,6 +7051,8 @@
         </w:rPr>
         <w:t>Aby nadać opis niedostępności lub zmienić już istniejący należy użyć przycisku „Edycja opisu” dostępnego na stronie szczegółów niedostępności (patrz 8.1).</w:t>
       </w:r>
+      <w:bookmarkStart w:id="0" w:name="_GoBack"/>
+      <w:bookmarkEnd w:id="0"/>
     </w:p>
     <w:p>
       <w:pPr>
@@ -7128,8 +7253,6 @@
         </w:rPr>
         <w:t>suwak filtra</w:t>
       </w:r>
-      <w:bookmarkStart w:id="0" w:name="_GoBack"/>
-      <w:bookmarkEnd w:id="0"/>
       <w:r>
         <w:rPr>
           <w:rFonts w:cstheme="minorHAnsi"/>

</xml_diff>

<commit_message>
Update Polish user manual (#54)
</commit_message>
<xml_diff>
--- a/manuals/Instrukcja użytkownika.docx
+++ b/manuals/Instrukcja użytkownika.docx
@@ -2351,7 +2351,23 @@
           <w:sz w:val="32"/>
           <w:szCs w:val="48"/>
         </w:rPr>
-        <w:t xml:space="preserve">Aby zarejestrować użytkownika należy użyć przycisku rejestracji dostępnego na ekranie głównym </w:t>
+        <w:t xml:space="preserve">Aby zarejestrować </w:t>
+      </w:r>
+      <w:r>
+        <w:rPr>
+          <w:rFonts w:cstheme="minorHAnsi"/>
+          <w:sz w:val="32"/>
+          <w:szCs w:val="48"/>
+        </w:rPr>
+        <w:t xml:space="preserve">pierwszego </w:t>
+      </w:r>
+      <w:r>
+        <w:rPr>
+          <w:rFonts w:cstheme="minorHAnsi"/>
+          <w:sz w:val="32"/>
+          <w:szCs w:val="48"/>
+        </w:rPr>
+        <w:t xml:space="preserve">użytkownika należy użyć przycisku rejestracji dostępnego na ekranie głównym </w:t>
       </w:r>
       <w:r>
         <w:rPr>
@@ -2403,9 +2419,9 @@
         </w:rPr>
         <w:lastRenderedPageBreak/>
         <w:drawing>
-          <wp:inline distT="0" distB="0" distL="0" distR="0" wp14:anchorId="12944AD3" wp14:editId="5E073387">
-            <wp:extent cx="3143250" cy="2181225"/>
-            <wp:effectExtent l="0" t="0" r="0" b="9525"/>
+          <wp:inline distT="0" distB="0" distL="0" distR="0" wp14:anchorId="102B0D56" wp14:editId="6DED0E34">
+            <wp:extent cx="4333875" cy="1028700"/>
+            <wp:effectExtent l="0" t="0" r="9525" b="0"/>
             <wp:docPr id="1" name="Obraz 1"/>
             <wp:cNvGraphicFramePr>
               <a:graphicFrameLocks xmlns:a="http://schemas.openxmlformats.org/drawingml/2006/main" noChangeAspect="1"/>
@@ -2426,7 +2442,7 @@
                   <pic:spPr>
                     <a:xfrm>
                       <a:off x="0" y="0"/>
-                      <a:ext cx="3143250" cy="2181225"/>
+                      <a:ext cx="4333875" cy="1028700"/>
                     </a:xfrm>
                     <a:prstGeom prst="rect">
                       <a:avLst/>
@@ -2486,7 +2502,7 @@
           <w:sz w:val="24"/>
           <w:szCs w:val="48"/>
         </w:rPr>
-        <w:t xml:space="preserve"> widoczne niezalogowanemu użytkownikowi</w:t>
+        <w:t xml:space="preserve"> widoczne, gdy nie ma użytkownika w bazie</w:t>
       </w:r>
     </w:p>
     <w:p>
@@ -2607,6 +2623,41 @@
     </w:p>
     <w:p>
       <w:pPr>
+        <w:jc w:val="both"/>
+        <w:rPr>
+          <w:rFonts w:cstheme="minorHAnsi"/>
+          <w:sz w:val="32"/>
+          <w:szCs w:val="48"/>
+        </w:rPr>
+      </w:pPr>
+      <w:r>
+        <w:rPr>
+          <w:rFonts w:cstheme="minorHAnsi"/>
+          <w:sz w:val="32"/>
+          <w:szCs w:val="48"/>
+        </w:rPr>
+        <w:tab/>
+        <w:t xml:space="preserve">Po zarejestrowaniu pierwszego użytkownika, opcja rejestracji </w:t>
+      </w:r>
+      <w:r>
+        <w:rPr>
+          <w:rFonts w:cstheme="minorHAnsi"/>
+          <w:sz w:val="32"/>
+          <w:szCs w:val="48"/>
+        </w:rPr>
+        <w:t>zostaje usunięta z menu</w:t>
+      </w:r>
+      <w:r>
+        <w:rPr>
+          <w:rFonts w:cstheme="minorHAnsi"/>
+          <w:sz w:val="32"/>
+          <w:szCs w:val="48"/>
+        </w:rPr>
+        <w:t xml:space="preserve"> dla niezalogowanego użytkownika. Sama opcja rejestracji w dalszym ciągu jest dostępna, jednak tylko dla zalogowanych użytkowników.</w:t>
+      </w:r>
+    </w:p>
+    <w:p>
+      <w:pPr>
         <w:pStyle w:val="Akapitzlist"/>
         <w:numPr>
           <w:ilvl w:val="1"/>
@@ -2784,10 +2835,10 @@
           <w:lang w:eastAsia="pl-PL"/>
         </w:rPr>
         <w:drawing>
-          <wp:inline distT="0" distB="0" distL="0" distR="0" wp14:anchorId="5E3425F1" wp14:editId="5541456E">
-            <wp:extent cx="5667375" cy="962025"/>
-            <wp:effectExtent l="0" t="0" r="9525" b="9525"/>
-            <wp:docPr id="7" name="Obraz 7"/>
+          <wp:inline distT="0" distB="0" distL="0" distR="0" wp14:anchorId="0516D59A" wp14:editId="019FF0C3">
+            <wp:extent cx="5760720" cy="789450"/>
+            <wp:effectExtent l="0" t="0" r="0" b="0"/>
+            <wp:docPr id="9" name="Obraz 9"/>
             <wp:cNvGraphicFramePr>
               <a:graphicFrameLocks xmlns:a="http://schemas.openxmlformats.org/drawingml/2006/main" noChangeAspect="1"/>
             </wp:cNvGraphicFramePr>
@@ -2807,7 +2858,7 @@
                   <pic:spPr>
                     <a:xfrm>
                       <a:off x="0" y="0"/>
-                      <a:ext cx="5667375" cy="962025"/>
+                      <a:ext cx="5760720" cy="789450"/>
                     </a:xfrm>
                     <a:prstGeom prst="rect">
                       <a:avLst/>
@@ -2854,16 +2905,122 @@
           <w:szCs w:val="48"/>
         </w:rPr>
         <w:tab/>
-        <w:t>Menu główne składa się z pięciu elementów</w:t>
-      </w:r>
-      <w:r>
-        <w:rPr>
-          <w:rFonts w:cstheme="minorHAnsi"/>
-          <w:sz w:val="32"/>
-          <w:szCs w:val="48"/>
-        </w:rPr>
-        <w:t xml:space="preserve">: podgląd, hosty, grupy, historia oraz przycisk wylogowania (wycinek ekranu nr 4). Jeżeli wyświetlany jest ekran obsługiwany przez któryś z przycisków </w:t>
-      </w:r>
+        <w:t xml:space="preserve">Menu główne składa się z </w:t>
+      </w:r>
+      <w:r>
+        <w:rPr>
+          <w:rFonts w:cstheme="minorHAnsi"/>
+          <w:sz w:val="32"/>
+          <w:szCs w:val="48"/>
+        </w:rPr>
+        <w:t>sześciu</w:t>
+      </w:r>
+      <w:r>
+        <w:rPr>
+          <w:rFonts w:cstheme="minorHAnsi"/>
+          <w:sz w:val="32"/>
+          <w:szCs w:val="48"/>
+        </w:rPr>
+        <w:t xml:space="preserve"> elementów</w:t>
+      </w:r>
+      <w:r>
+        <w:rPr>
+          <w:rFonts w:cstheme="minorHAnsi"/>
+          <w:sz w:val="32"/>
+          <w:szCs w:val="48"/>
+        </w:rPr>
+        <w:t>: podgląd, hosty, grupy, his</w:t>
+      </w:r>
+      <w:r>
+        <w:rPr>
+          <w:rFonts w:cstheme="minorHAnsi"/>
+          <w:sz w:val="32"/>
+          <w:szCs w:val="48"/>
+        </w:rPr>
+        <w:t xml:space="preserve">toria oraz </w:t>
+      </w:r>
+      <w:r>
+        <w:rPr>
+          <w:rFonts w:cstheme="minorHAnsi"/>
+          <w:sz w:val="32"/>
+          <w:szCs w:val="48"/>
+        </w:rPr>
+        <w:t>przycisk</w:t>
+      </w:r>
+      <w:r>
+        <w:rPr>
+          <w:rFonts w:cstheme="minorHAnsi"/>
+          <w:sz w:val="32"/>
+          <w:szCs w:val="48"/>
+        </w:rPr>
+        <w:t>i</w:t>
+      </w:r>
+      <w:r>
+        <w:rPr>
+          <w:rFonts w:cstheme="minorHAnsi"/>
+          <w:sz w:val="32"/>
+          <w:szCs w:val="48"/>
+        </w:rPr>
+        <w:t xml:space="preserve"> wylogowania</w:t>
+      </w:r>
+      <w:r>
+        <w:rPr>
+          <w:rFonts w:cstheme="minorHAnsi"/>
+          <w:sz w:val="32"/>
+          <w:szCs w:val="48"/>
+        </w:rPr>
+        <w:t xml:space="preserve"> i rejestracji</w:t>
+      </w:r>
+      <w:r>
+        <w:rPr>
+          <w:rFonts w:cstheme="minorHAnsi"/>
+          <w:sz w:val="32"/>
+          <w:szCs w:val="48"/>
+        </w:rPr>
+        <w:t xml:space="preserve"> (wycinek ekranu nr 4). Jeżeli wyświetlany jest ekran obsługiwany przez któryś </w:t>
+      </w:r>
+      <w:r>
+        <w:rPr>
+          <w:rFonts w:cstheme="minorHAnsi"/>
+          <w:sz w:val="32"/>
+          <w:szCs w:val="48"/>
+        </w:rPr>
+        <w:br/>
+      </w:r>
+      <w:r>
+        <w:rPr>
+          <w:rFonts w:cstheme="minorHAnsi"/>
+          <w:sz w:val="32"/>
+          <w:szCs w:val="48"/>
+        </w:rPr>
+        <w:t xml:space="preserve">z przycisków menu głównego, przycisk ten zmienia swój kolor na </w:t>
+      </w:r>
+      <w:r>
+        <w:rPr>
+          <w:rFonts w:cstheme="minorHAnsi"/>
+          <w:sz w:val="32"/>
+          <w:szCs w:val="48"/>
+        </w:rPr>
+        <w:t xml:space="preserve">szary, </w:t>
+      </w:r>
+      <w:r>
+        <w:rPr>
+          <w:rFonts w:cstheme="minorHAnsi"/>
+          <w:sz w:val="32"/>
+          <w:szCs w:val="48"/>
+        </w:rPr>
+        <w:t>jednakże w dalszym ciągu jest aktywny.</w:t>
+      </w:r>
+    </w:p>
+    <w:p>
+      <w:pPr>
+        <w:jc w:val="both"/>
+        <w:rPr>
+          <w:rFonts w:cstheme="minorHAnsi"/>
+          <w:sz w:val="32"/>
+          <w:szCs w:val="48"/>
+        </w:rPr>
+      </w:pPr>
       <w:r>
         <w:rPr>
           <w:rFonts w:cstheme="minorHAnsi"/>
@@ -2871,40 +3028,6 @@
           <w:szCs w:val="48"/>
         </w:rPr>
         <w:lastRenderedPageBreak/>
-        <w:t xml:space="preserve">menu głównego, przycisk ten zmienia swój kolor na szary, jednakże </w:t>
-      </w:r>
-      <w:r>
-        <w:rPr>
-          <w:rFonts w:cstheme="minorHAnsi"/>
-          <w:sz w:val="32"/>
-          <w:szCs w:val="48"/>
-        </w:rPr>
-        <w:br/>
-      </w:r>
-      <w:r>
-        <w:rPr>
-          <w:rFonts w:cstheme="minorHAnsi"/>
-          <w:sz w:val="32"/>
-          <w:szCs w:val="48"/>
-        </w:rPr>
-        <w:t>w dalszym ciągu jest aktywny.</w:t>
-      </w:r>
-    </w:p>
-    <w:p>
-      <w:pPr>
-        <w:jc w:val="both"/>
-        <w:rPr>
-          <w:rFonts w:cstheme="minorHAnsi"/>
-          <w:sz w:val="32"/>
-          <w:szCs w:val="48"/>
-        </w:rPr>
-      </w:pPr>
-      <w:r>
-        <w:rPr>
-          <w:rFonts w:cstheme="minorHAnsi"/>
-          <w:sz w:val="32"/>
-          <w:szCs w:val="48"/>
-        </w:rPr>
         <w:tab/>
         <w:t>Przycisk „Podgląd” wyświetla w oknie przeglądarki</w:t>
       </w:r>
@@ -3075,7 +3198,15 @@
           <w:szCs w:val="48"/>
         </w:rPr>
         <w:tab/>
-        <w:t>Przycisk „Wyloguj” powoduje wylogowanie użytkownika.</w:t>
+        <w:t>Przycisk „Wyloguj” p</w:t>
+      </w:r>
+      <w:r>
+        <w:rPr>
+          <w:rFonts w:cstheme="minorHAnsi"/>
+          <w:sz w:val="32"/>
+          <w:szCs w:val="48"/>
+        </w:rPr>
+        <w:t>owoduje wylogowanie użytkownika, zaś rejestracji wyświetla okno rejestracji (patrz 4.1).</w:t>
       </w:r>
     </w:p>
     <w:p>
@@ -3208,8 +3339,18 @@
           <w:sz w:val="32"/>
           <w:szCs w:val="48"/>
         </w:rPr>
-        <w:t xml:space="preserve"> Stan aktywności oznaczany jest w kolumnie „Adres” poprzez tło komórki </w:t>
-      </w:r>
+        <w:t xml:space="preserve"> Stan aktywności oznaczany jest w kolumnie „Adres” poprzez tło komórki tabeli. Kolor żółty oznacza hosta niestabilnego, zaś kolor czerwony oznacza hosta niedostępnego.</w:t>
+      </w:r>
+    </w:p>
+    <w:p>
+      <w:pPr>
+        <w:ind w:firstLine="708"/>
+        <w:rPr>
+          <w:rFonts w:cstheme="minorHAnsi"/>
+          <w:sz w:val="32"/>
+          <w:szCs w:val="48"/>
+        </w:rPr>
+      </w:pPr>
       <w:r>
         <w:rPr>
           <w:rFonts w:cstheme="minorHAnsi"/>
@@ -3217,24 +3358,6 @@
           <w:szCs w:val="48"/>
         </w:rPr>
         <w:lastRenderedPageBreak/>
-        <w:t>tabeli. Kolor żółty oznacza hosta niestabilnego, zaś kolor czerwony oznacza hosta niedostępnego.</w:t>
-      </w:r>
-    </w:p>
-    <w:p>
-      <w:pPr>
-        <w:ind w:firstLine="708"/>
-        <w:rPr>
-          <w:rFonts w:cstheme="minorHAnsi"/>
-          <w:sz w:val="32"/>
-          <w:szCs w:val="48"/>
-        </w:rPr>
-      </w:pPr>
-      <w:r>
-        <w:rPr>
-          <w:rFonts w:cstheme="minorHAnsi"/>
-          <w:sz w:val="32"/>
-          <w:szCs w:val="48"/>
-        </w:rPr>
         <w:t>Komórki tabeli w widoku poglądu przedstawiają kolejno:</w:t>
       </w:r>
       <w:r>
@@ -6928,6 +7051,8 @@
         </w:rPr>
         <w:t>Aby nadać opis niedostępności lub zmienić już istniejący należy użyć przycisku „Edycja opisu” dostępnego na stronie szczegółów niedostępności (patrz 8.1).</w:t>
       </w:r>
+      <w:bookmarkStart w:id="0" w:name="_GoBack"/>
+      <w:bookmarkEnd w:id="0"/>
     </w:p>
     <w:p>
       <w:pPr>
@@ -7128,8 +7253,6 @@
         </w:rPr>
         <w:t>suwak filtra</w:t>
       </w:r>
-      <w:bookmarkStart w:id="0" w:name="_GoBack"/>
-      <w:bookmarkEnd w:id="0"/>
       <w:r>
         <w:rPr>
           <w:rFonts w:cstheme="minorHAnsi"/>

</xml_diff>